<commit_message>
Update User Feedback Document with Tim's feedback
</commit_message>
<xml_diff>
--- a/User Testing 2.docx
+++ b/User Testing 2.docx
@@ -35,252 +35,395 @@
         <w:t>Karl Thompson</w:t>
       </w:r>
     </w:p>
+    <w:p>
+      <w:r>
+        <w:t>Developer Observed issues</w:t>
+      </w:r>
+    </w:p>
+    <w:p>
+      <w:pPr>
+        <w:pStyle w:val="ListParagraph"/>
+        <w:numPr>
+          <w:ilvl w:val="0"/>
+          <w:numId w:val="2"/>
+        </w:numPr>
+      </w:pPr>
+      <w:r>
+        <w:t>The game cannot be restarted after dying (need to be closed and reopened)</w:t>
+      </w:r>
+    </w:p>
+    <w:p>
+      <w:pPr>
+        <w:pStyle w:val="ListParagraph"/>
+        <w:numPr>
+          <w:ilvl w:val="0"/>
+          <w:numId w:val="2"/>
+        </w:numPr>
+      </w:pPr>
+      <w:r>
+        <w:t>Tunnels are plain and need environment objects</w:t>
+      </w:r>
+    </w:p>
+    <w:p>
+      <w:pPr>
+        <w:pStyle w:val="ListParagraph"/>
+        <w:numPr>
+          <w:ilvl w:val="0"/>
+          <w:numId w:val="2"/>
+        </w:numPr>
+      </w:pPr>
+      <w:r>
+        <w:t>Tunnels should also not be stretched too far (this causes texture/uv issues)</w:t>
+      </w:r>
+    </w:p>
+    <w:p>
+      <w:pPr>
+        <w:pStyle w:val="ListParagraph"/>
+        <w:numPr>
+          <w:ilvl w:val="0"/>
+          <w:numId w:val="2"/>
+        </w:numPr>
+      </w:pPr>
+      <w:r>
+        <w:t>Some of the cave walls look awkward because they are not thick enough (looks like paper thin rock)</w:t>
+      </w:r>
+    </w:p>
+    <w:p>
+      <w:pPr>
+        <w:pStyle w:val="ListParagraph"/>
+        <w:numPr>
+          <w:ilvl w:val="0"/>
+          <w:numId w:val="2"/>
+        </w:numPr>
+      </w:pPr>
+      <w:r>
+        <w:t>Levels contain some placement issues with the environment and the enemy node path points</w:t>
+      </w:r>
+    </w:p>
+    <w:p>
+      <w:pPr>
+        <w:pStyle w:val="ListParagraph"/>
+        <w:numPr>
+          <w:ilvl w:val="0"/>
+          <w:numId w:val="2"/>
+        </w:numPr>
+      </w:pPr>
+      <w:r>
+        <w:t>Colliders on the environment objects need to be fixed as you can currently go slightly into a rock</w:t>
+      </w:r>
+    </w:p>
+    <w:p>
+      <w:pPr>
+        <w:pStyle w:val="ListParagraph"/>
+        <w:numPr>
+          <w:ilvl w:val="0"/>
+          <w:numId w:val="2"/>
+        </w:numPr>
+      </w:pPr>
+      <w:r>
+        <w:t>Church floor doesn’t have echoes</w:t>
+      </w:r>
+    </w:p>
+    <w:p>
+      <w:pPr>
+        <w:pStyle w:val="ListParagraph"/>
+        <w:numPr>
+          <w:ilvl w:val="0"/>
+          <w:numId w:val="2"/>
+        </w:numPr>
+      </w:pPr>
+      <w:r>
+        <w:t>Tom was able to glide in the church level. Something involving the rubble</w:t>
+      </w:r>
+    </w:p>
+    <w:p>
+      <w:pPr>
+        <w:pStyle w:val="ListParagraph"/>
+        <w:numPr>
+          <w:ilvl w:val="0"/>
+          <w:numId w:val="2"/>
+        </w:numPr>
+      </w:pPr>
+      <w:r>
+        <w:t>Physical player can still see the enemies that should be invisible</w:t>
+      </w:r>
+    </w:p>
     <w:p/>
     <w:p>
       <w:r>
-        <w:t>Developer Observed issues</w:t>
-      </w:r>
-    </w:p>
-    <w:p>
-      <w:pPr>
-        <w:pStyle w:val="ListParagraph"/>
-        <w:numPr>
-          <w:ilvl w:val="0"/>
-          <w:numId w:val="2"/>
-        </w:numPr>
-      </w:pPr>
-      <w:r>
-        <w:t>The game cannot be restarted after dying (need to be closed and reopened)</w:t>
-      </w:r>
-    </w:p>
-    <w:p>
-      <w:pPr>
-        <w:pStyle w:val="ListParagraph"/>
-        <w:numPr>
-          <w:ilvl w:val="0"/>
-          <w:numId w:val="2"/>
-        </w:numPr>
-      </w:pPr>
-      <w:r>
-        <w:t>Tunnels are plain and need environment objects</w:t>
-      </w:r>
-    </w:p>
-    <w:p>
-      <w:pPr>
-        <w:pStyle w:val="ListParagraph"/>
-        <w:numPr>
-          <w:ilvl w:val="0"/>
-          <w:numId w:val="2"/>
-        </w:numPr>
-      </w:pPr>
-      <w:r>
-        <w:t>Tunnels should also not be stretched too far (this causes texture/uv issues)</w:t>
-      </w:r>
-    </w:p>
-    <w:p>
-      <w:pPr>
-        <w:pStyle w:val="ListParagraph"/>
-        <w:numPr>
-          <w:ilvl w:val="0"/>
-          <w:numId w:val="2"/>
-        </w:numPr>
-      </w:pPr>
-      <w:r>
-        <w:t>Some of the cave walls look awkward because they are not thick enough (looks like paper thin rock)</w:t>
-      </w:r>
-    </w:p>
-    <w:p>
-      <w:pPr>
-        <w:pStyle w:val="ListParagraph"/>
-        <w:numPr>
-          <w:ilvl w:val="0"/>
-          <w:numId w:val="2"/>
-        </w:numPr>
-      </w:pPr>
-      <w:r>
-        <w:t>Levels contain some placement issues with the environment and the enemy node path points</w:t>
-      </w:r>
-    </w:p>
-    <w:p>
-      <w:pPr>
-        <w:pStyle w:val="ListParagraph"/>
-        <w:numPr>
-          <w:ilvl w:val="0"/>
-          <w:numId w:val="2"/>
-        </w:numPr>
-      </w:pPr>
-      <w:r>
-        <w:t>Colliders on the environment objects need to be fixed as you can currently go slightly into a rock</w:t>
-      </w:r>
-    </w:p>
-    <w:p>
-      <w:pPr>
-        <w:pStyle w:val="ListParagraph"/>
-        <w:numPr>
-          <w:ilvl w:val="0"/>
-          <w:numId w:val="2"/>
-        </w:numPr>
-      </w:pPr>
-      <w:r>
-        <w:t>Church floor doesn’t have echoes</w:t>
-      </w:r>
-    </w:p>
-    <w:p>
-      <w:pPr>
-        <w:pStyle w:val="ListParagraph"/>
-        <w:numPr>
-          <w:ilvl w:val="0"/>
-          <w:numId w:val="2"/>
-        </w:numPr>
-      </w:pPr>
-      <w:r>
-        <w:t>Tom was able to glide in the church level. Something involving the rubble</w:t>
+        <w:t xml:space="preserve">Player Observed </w:t>
+      </w:r>
+    </w:p>
+    <w:p>
+      <w:pPr>
+        <w:pStyle w:val="ListParagraph"/>
+        <w:numPr>
+          <w:ilvl w:val="0"/>
+          <w:numId w:val="2"/>
+        </w:numPr>
+      </w:pPr>
+      <w:r>
+        <w:t>The main menu screen has no controller support for GUI interaction</w:t>
+      </w:r>
+    </w:p>
+    <w:p>
+      <w:pPr>
+        <w:pStyle w:val="ListParagraph"/>
+        <w:numPr>
+          <w:ilvl w:val="0"/>
+          <w:numId w:val="2"/>
+        </w:numPr>
+      </w:pPr>
+      <w:r>
+        <w:t>Whenever the player falls he shouldn’t be able to see the whole map (falling too much before dying in the pit fall trap)</w:t>
+      </w:r>
+    </w:p>
+    <w:p>
+      <w:pPr>
+        <w:pStyle w:val="ListParagraph"/>
+        <w:numPr>
+          <w:ilvl w:val="0"/>
+          <w:numId w:val="2"/>
+        </w:numPr>
+      </w:pPr>
+      <w:r>
+        <w:t>It is very hard to notice when the player gets hurt</w:t>
+      </w:r>
+    </w:p>
+    <w:p>
+      <w:pPr>
+        <w:pStyle w:val="ListParagraph"/>
+        <w:numPr>
+          <w:ilvl w:val="1"/>
+          <w:numId w:val="2"/>
+        </w:numPr>
+      </w:pPr>
+      <w:r>
+        <w:t>Could add a red screen flash effect</w:t>
+      </w:r>
+    </w:p>
+    <w:p>
+      <w:pPr>
+        <w:pStyle w:val="ListParagraph"/>
+        <w:numPr>
+          <w:ilvl w:val="0"/>
+          <w:numId w:val="2"/>
+        </w:numPr>
+      </w:pPr>
+      <w:r>
+        <w:t xml:space="preserve"> The player’s movement is kind of slow at some points and the ability to sprint would be beneficial.</w:t>
+      </w:r>
+    </w:p>
+    <w:p>
+      <w:pPr>
+        <w:pStyle w:val="ListParagraph"/>
+        <w:numPr>
+          <w:ilvl w:val="0"/>
+          <w:numId w:val="2"/>
+        </w:numPr>
+      </w:pPr>
+      <w:r>
+        <w:t>The mouse is still visible on screen even if I am using a controller</w:t>
+      </w:r>
+    </w:p>
+    <w:p>
+      <w:pPr>
+        <w:pStyle w:val="ListParagraph"/>
+        <w:numPr>
+          <w:ilvl w:val="0"/>
+          <w:numId w:val="2"/>
+        </w:numPr>
+      </w:pPr>
+      <w:r>
+        <w:t>Jumping seems to stop my forward motion</w:t>
+      </w:r>
+    </w:p>
+    <w:p>
+      <w:pPr>
+        <w:pStyle w:val="ListParagraph"/>
+        <w:numPr>
+          <w:ilvl w:val="1"/>
+          <w:numId w:val="2"/>
+        </w:numPr>
+      </w:pPr>
+      <w:r>
+        <w:t>Maintain forward momentum when jumping</w:t>
+      </w:r>
+    </w:p>
+    <w:p>
+      <w:pPr>
+        <w:pStyle w:val="ListParagraph"/>
+        <w:numPr>
+          <w:ilvl w:val="0"/>
+          <w:numId w:val="2"/>
+        </w:numPr>
+      </w:pPr>
+      <w:r>
+        <w:t>Additional buttons/controls for the character</w:t>
+      </w:r>
+    </w:p>
+    <w:p>
+      <w:pPr>
+        <w:pStyle w:val="ListParagraph"/>
+        <w:numPr>
+          <w:ilvl w:val="0"/>
+          <w:numId w:val="2"/>
+        </w:numPr>
+      </w:pPr>
+      <w:r>
+        <w:t>Falling long distances is awkward.  The player should accelerate more.</w:t>
+      </w:r>
+    </w:p>
+    <w:p>
+      <w:pPr>
+        <w:pStyle w:val="ListParagraph"/>
+        <w:numPr>
+          <w:ilvl w:val="1"/>
+          <w:numId w:val="2"/>
+        </w:numPr>
+      </w:pPr>
+      <w:r>
+        <w:t>i.e. As you fall for a longer period of time, you fall faster up to a terminal velocity</w:t>
+      </w:r>
+    </w:p>
+    <w:p>
+      <w:pPr>
+        <w:pStyle w:val="ListParagraph"/>
+        <w:numPr>
+          <w:ilvl w:val="0"/>
+          <w:numId w:val="2"/>
+        </w:numPr>
+      </w:pPr>
+      <w:r>
+        <w:t>The jumping puzzles ar</w:t>
+      </w:r>
+      <w:r>
+        <w:t>e a bit annoying in the first level because if you mess up near the end you have to start from the beginning.</w:t>
+      </w:r>
+    </w:p>
+    <w:p>
+      <w:pPr>
+        <w:pStyle w:val="ListParagraph"/>
+        <w:numPr>
+          <w:ilvl w:val="0"/>
+          <w:numId w:val="2"/>
+        </w:numPr>
+      </w:pPr>
+      <w:r>
+        <w:t xml:space="preserve">There is no death screen, making dying abrupt (currently goes straight to the main menu). </w:t>
+      </w:r>
+    </w:p>
+    <w:p>
+      <w:pPr>
+        <w:pStyle w:val="ListParagraph"/>
+        <w:numPr>
+          <w:ilvl w:val="0"/>
+          <w:numId w:val="2"/>
+        </w:numPr>
+      </w:pPr>
+      <w:r>
+        <w:t>Check point system would be nice</w:t>
+      </w:r>
+    </w:p>
+    <w:p>
+      <w:pPr>
+        <w:pStyle w:val="ListParagraph"/>
+        <w:numPr>
+          <w:ilvl w:val="0"/>
+          <w:numId w:val="2"/>
+        </w:numPr>
+      </w:pPr>
+      <w:r>
+        <w:t>Echoes from different sources (player vs. environment) should have different colors</w:t>
+      </w:r>
+    </w:p>
+    <w:p>
+      <w:pPr>
+        <w:pStyle w:val="ListParagraph"/>
+        <w:numPr>
+          <w:ilvl w:val="1"/>
+          <w:numId w:val="2"/>
+        </w:numPr>
+      </w:pPr>
+      <w:r>
+        <w:t>Red – enemies</w:t>
+      </w:r>
+    </w:p>
+    <w:p>
+      <w:pPr>
+        <w:pStyle w:val="ListParagraph"/>
+        <w:numPr>
+          <w:ilvl w:val="1"/>
+          <w:numId w:val="2"/>
+        </w:numPr>
+      </w:pPr>
+      <w:r>
+        <w:lastRenderedPageBreak/>
+        <w:t>Green - player</w:t>
+      </w:r>
+    </w:p>
+    <w:p>
+      <w:pPr>
+        <w:pStyle w:val="ListParagraph"/>
+        <w:numPr>
+          <w:ilvl w:val="0"/>
+          <w:numId w:val="2"/>
+        </w:numPr>
+      </w:pPr>
+      <w:r>
+        <w:t>Echoes remain in some form so the echo player knows where they have been</w:t>
+      </w:r>
+    </w:p>
+    <w:p>
+      <w:pPr>
+        <w:pStyle w:val="ListParagraph"/>
+        <w:numPr>
+          <w:ilvl w:val="0"/>
+          <w:numId w:val="2"/>
+        </w:numPr>
+      </w:pPr>
+      <w:r>
+        <w:t>Controls are atrocious (jumping area of level 1?)</w:t>
+      </w:r>
+    </w:p>
+    <w:p>
+      <w:pPr>
+        <w:pStyle w:val="ListParagraph"/>
+        <w:numPr>
+          <w:ilvl w:val="0"/>
+          <w:numId w:val="2"/>
+        </w:numPr>
+      </w:pPr>
+      <w:r>
+        <w:t>Spirit player doesn’t do anything</w:t>
+      </w:r>
+    </w:p>
+    <w:p>
+      <w:pPr>
+        <w:pStyle w:val="ListParagraph"/>
+        <w:numPr>
+          <w:ilvl w:val="1"/>
+          <w:numId w:val="2"/>
+        </w:numPr>
+      </w:pPr>
+      <w:r>
+        <w:t>Response: Enemies need to be in by next play session</w:t>
+      </w:r>
+    </w:p>
+    <w:p>
+      <w:pPr>
+        <w:pStyle w:val="ListParagraph"/>
+        <w:numPr>
+          <w:ilvl w:val="0"/>
+          <w:numId w:val="2"/>
+        </w:numPr>
+      </w:pPr>
+      <w:r>
+        <w:t>Fall damage (maybe?)</w:t>
       </w:r>
       <w:bookmarkStart w:id="0" w:name="_GoBack"/>
       <w:bookmarkEnd w:id="0"/>
     </w:p>
-    <w:p/>
-    <w:p>
-      <w:r>
-        <w:t xml:space="preserve">Player Observed </w:t>
-      </w:r>
-    </w:p>
-    <w:p>
-      <w:pPr>
-        <w:pStyle w:val="ListParagraph"/>
-        <w:numPr>
-          <w:ilvl w:val="0"/>
-          <w:numId w:val="2"/>
-        </w:numPr>
-      </w:pPr>
-      <w:r>
-        <w:t>The main menu screen has no controller support for GUI interaction</w:t>
-      </w:r>
-    </w:p>
-    <w:p>
-      <w:pPr>
-        <w:pStyle w:val="ListParagraph"/>
-        <w:numPr>
-          <w:ilvl w:val="0"/>
-          <w:numId w:val="2"/>
-        </w:numPr>
-      </w:pPr>
-      <w:r>
-        <w:t>Whenever the player falls he shouldn’t be able to see the whole map (falling too much before dying in the pit fall trap)</w:t>
-      </w:r>
-    </w:p>
-    <w:p>
-      <w:pPr>
-        <w:pStyle w:val="ListParagraph"/>
-        <w:numPr>
-          <w:ilvl w:val="0"/>
-          <w:numId w:val="2"/>
-        </w:numPr>
-      </w:pPr>
-      <w:r>
-        <w:t>It is very hard to notice when the player gets hurt</w:t>
-      </w:r>
-    </w:p>
-    <w:p>
-      <w:pPr>
-        <w:pStyle w:val="ListParagraph"/>
-        <w:numPr>
-          <w:ilvl w:val="1"/>
-          <w:numId w:val="2"/>
-        </w:numPr>
-      </w:pPr>
-      <w:r>
-        <w:t>Could add a red screen flash effect</w:t>
-      </w:r>
-    </w:p>
-    <w:p>
-      <w:pPr>
-        <w:pStyle w:val="ListParagraph"/>
-        <w:numPr>
-          <w:ilvl w:val="0"/>
-          <w:numId w:val="2"/>
-        </w:numPr>
-      </w:pPr>
-      <w:r>
-        <w:t xml:space="preserve"> The player’s movement is kind of slow at some points and the ability to sprint would be beneficial.</w:t>
-      </w:r>
-    </w:p>
-    <w:p>
-      <w:pPr>
-        <w:pStyle w:val="ListParagraph"/>
-        <w:numPr>
-          <w:ilvl w:val="0"/>
-          <w:numId w:val="2"/>
-        </w:numPr>
-      </w:pPr>
-      <w:r>
-        <w:t>The mouse is still visible on screen even if I am using a controller</w:t>
-      </w:r>
-    </w:p>
-    <w:p>
-      <w:pPr>
-        <w:pStyle w:val="ListParagraph"/>
-        <w:numPr>
-          <w:ilvl w:val="0"/>
-          <w:numId w:val="2"/>
-        </w:numPr>
-      </w:pPr>
-      <w:r>
-        <w:t>Jumping seems to stop my forward motion</w:t>
-      </w:r>
-    </w:p>
-    <w:p>
-      <w:pPr>
-        <w:pStyle w:val="ListParagraph"/>
-        <w:numPr>
-          <w:ilvl w:val="0"/>
-          <w:numId w:val="2"/>
-        </w:numPr>
-      </w:pPr>
-      <w:r>
-        <w:t>Additional buttons/controls for the character</w:t>
-      </w:r>
-    </w:p>
-    <w:p>
-      <w:pPr>
-        <w:pStyle w:val="ListParagraph"/>
-        <w:numPr>
-          <w:ilvl w:val="0"/>
-          <w:numId w:val="2"/>
-        </w:numPr>
-      </w:pPr>
-      <w:r>
-        <w:t>Falling long distances is awkward.  The player should accelerate more.</w:t>
-      </w:r>
-    </w:p>
-    <w:p>
-      <w:pPr>
-        <w:pStyle w:val="ListParagraph"/>
-        <w:numPr>
-          <w:ilvl w:val="0"/>
-          <w:numId w:val="2"/>
-        </w:numPr>
-      </w:pPr>
-      <w:r>
-        <w:t>The jumping puzzles ar</w:t>
-      </w:r>
-      <w:r>
-        <w:t>e a bit annoying in the first level because if you mess up near the end you have to start from the beginning.</w:t>
-      </w:r>
-    </w:p>
-    <w:p>
-      <w:pPr>
-        <w:pStyle w:val="ListParagraph"/>
-        <w:numPr>
-          <w:ilvl w:val="0"/>
-          <w:numId w:val="2"/>
-        </w:numPr>
-      </w:pPr>
-      <w:r>
-        <w:t xml:space="preserve">There is no death screen, making dying abrupt (currently goes straight to the main menu). </w:t>
-      </w:r>
-    </w:p>
-    <w:p/>
     <w:p/>
     <w:sectPr>
       <w:pgSz w:w="12240" w:h="15840"/>

</xml_diff>

<commit_message>
Add priority colorization to user feedback
</commit_message>
<xml_diff>
--- a/User Testing 2.docx
+++ b/User Testing 2.docx
@@ -11,31 +11,101 @@
       </w:r>
     </w:p>
     <w:p>
+      <w:pPr>
+        <w:spacing w:after="0" w:line="240" w:lineRule="auto"/>
+      </w:pPr>
       <w:r>
         <w:t xml:space="preserve">Team: Illusions of Grandeur </w:t>
       </w:r>
     </w:p>
     <w:p>
+      <w:pPr>
+        <w:spacing w:after="0" w:line="240" w:lineRule="auto"/>
+      </w:pPr>
       <w:r>
         <w:t>Tim Gates</w:t>
       </w:r>
     </w:p>
     <w:p>
+      <w:pPr>
+        <w:spacing w:after="0" w:line="240" w:lineRule="auto"/>
+      </w:pPr>
       <w:r>
         <w:t>Layne Kawahara</w:t>
       </w:r>
     </w:p>
     <w:p>
-      <w:r>
-        <w:t>Vincent Malmrose</w:t>
-      </w:r>
-    </w:p>
-    <w:p>
+      <w:pPr>
+        <w:spacing w:after="0" w:line="240" w:lineRule="auto"/>
+      </w:pPr>
+      <w:r>
+        <w:t xml:space="preserve">Vincent </w:t>
+      </w:r>
+      <w:proofErr w:type="spellStart"/>
+      <w:r>
+        <w:t>Malmrose</w:t>
+      </w:r>
+      <w:proofErr w:type="spellEnd"/>
+    </w:p>
+    <w:p>
+      <w:pPr>
+        <w:spacing w:after="0" w:line="240" w:lineRule="auto"/>
+      </w:pPr>
       <w:r>
         <w:t>Karl Thompson</w:t>
       </w:r>
     </w:p>
     <w:p>
+      <w:pPr>
+        <w:spacing w:after="0" w:line="240" w:lineRule="auto"/>
+        <w:rPr>
+          <w:color w:val="FF0000"/>
+        </w:rPr>
+      </w:pPr>
+      <w:r>
+        <w:br/>
+      </w:r>
+      <w:r>
+        <w:rPr>
+          <w:color w:val="FF0000"/>
+        </w:rPr>
+        <w:t>Red – High Priority</w:t>
+      </w:r>
+    </w:p>
+    <w:p>
+      <w:pPr>
+        <w:spacing w:after="0" w:line="240" w:lineRule="auto"/>
+        <w:rPr>
+          <w:color w:val="ED7D31" w:themeColor="accent2"/>
+        </w:rPr>
+      </w:pPr>
+      <w:r>
+        <w:rPr>
+          <w:color w:val="ED7D31" w:themeColor="accent2"/>
+        </w:rPr>
+        <w:t>Orange – Medium Priority</w:t>
+      </w:r>
+    </w:p>
+    <w:p>
+      <w:pPr>
+        <w:spacing w:after="0" w:line="240" w:lineRule="auto"/>
+        <w:rPr>
+          <w:color w:val="70AD47" w:themeColor="accent6"/>
+        </w:rPr>
+      </w:pPr>
+      <w:r>
+        <w:rPr>
+          <w:color w:val="70AD47" w:themeColor="accent6"/>
+        </w:rPr>
+        <w:t>Green – Low Priority</w:t>
+      </w:r>
+    </w:p>
+    <w:p>
+      <w:pPr>
+        <w:spacing w:after="0" w:line="240" w:lineRule="auto"/>
+      </w:pPr>
+    </w:p>
+    <w:p>
       <w:r>
         <w:t>Developer Observed issues</w:t>
       </w:r>
@@ -47,8 +117,14 @@
           <w:ilvl w:val="0"/>
           <w:numId w:val="2"/>
         </w:numPr>
-      </w:pPr>
-      <w:r>
+        <w:rPr>
+          <w:color w:val="FF0000"/>
+        </w:rPr>
+      </w:pPr>
+      <w:r>
+        <w:rPr>
+          <w:color w:val="FF0000"/>
+        </w:rPr>
         <w:t>The game cannot be restarted after dying (need to be closed and reopened)</w:t>
       </w:r>
     </w:p>
@@ -59,95 +135,161 @@
           <w:ilvl w:val="0"/>
           <w:numId w:val="2"/>
         </w:numPr>
-      </w:pPr>
-      <w:r>
+        <w:rPr>
+          <w:color w:val="FF0000"/>
+        </w:rPr>
+      </w:pPr>
+      <w:r>
+        <w:rPr>
+          <w:color w:val="FF0000"/>
+        </w:rPr>
+        <w:t>Physical player can still see the enemies that should be invisible</w:t>
+      </w:r>
+    </w:p>
+    <w:p>
+      <w:pPr>
+        <w:pStyle w:val="ListParagraph"/>
+        <w:numPr>
+          <w:ilvl w:val="0"/>
+          <w:numId w:val="2"/>
+        </w:numPr>
+        <w:rPr>
+          <w:color w:val="FF0000"/>
+        </w:rPr>
+      </w:pPr>
+      <w:r>
+        <w:rPr>
+          <w:color w:val="FF0000"/>
+        </w:rPr>
+        <w:t>Levels contain some placement issues with the environment and the enemy node path point</w:t>
+      </w:r>
+      <w:r>
+        <w:rPr>
+          <w:color w:val="FF0000"/>
+        </w:rPr>
+        <w:t>s</w:t>
+      </w:r>
+    </w:p>
+    <w:p>
+      <w:pPr>
+        <w:pStyle w:val="ListParagraph"/>
+        <w:numPr>
+          <w:ilvl w:val="0"/>
+          <w:numId w:val="2"/>
+        </w:numPr>
+        <w:rPr>
+          <w:color w:val="FF0000"/>
+        </w:rPr>
+      </w:pPr>
+      <w:r>
+        <w:rPr>
+          <w:color w:val="FF0000"/>
+        </w:rPr>
+        <w:t>Church floor doesn’t have echoes</w:t>
+      </w:r>
+    </w:p>
+    <w:p>
+      <w:pPr>
+        <w:pStyle w:val="ListParagraph"/>
+        <w:numPr>
+          <w:ilvl w:val="0"/>
+          <w:numId w:val="2"/>
+        </w:numPr>
+        <w:rPr>
+          <w:color w:val="ED7D31" w:themeColor="accent2"/>
+        </w:rPr>
+      </w:pPr>
+      <w:r>
+        <w:rPr>
+          <w:color w:val="ED7D31" w:themeColor="accent2"/>
+        </w:rPr>
+        <w:t>Colliders on the environment objects need to be fixed as you can currently go slightly into a rock</w:t>
+      </w:r>
+    </w:p>
+    <w:p>
+      <w:pPr>
+        <w:pStyle w:val="ListParagraph"/>
+        <w:numPr>
+          <w:ilvl w:val="0"/>
+          <w:numId w:val="2"/>
+        </w:numPr>
+        <w:rPr>
+          <w:color w:val="ED7D31" w:themeColor="accent2"/>
+        </w:rPr>
+      </w:pPr>
+      <w:r>
+        <w:rPr>
+          <w:color w:val="ED7D31" w:themeColor="accent2"/>
+        </w:rPr>
+        <w:t>Some of the cave walls look awkward because they are not thick enough (looks like paper thin rock)</w:t>
+      </w:r>
+    </w:p>
+    <w:p>
+      <w:pPr>
+        <w:pStyle w:val="ListParagraph"/>
+        <w:numPr>
+          <w:ilvl w:val="0"/>
+          <w:numId w:val="2"/>
+        </w:numPr>
+        <w:rPr>
+          <w:color w:val="ED7D31" w:themeColor="accent2"/>
+        </w:rPr>
+      </w:pPr>
+      <w:r>
+        <w:rPr>
+          <w:color w:val="ED7D31" w:themeColor="accent2"/>
+        </w:rPr>
+        <w:t>Tom was able to glide in the church level. Something involving the rubble</w:t>
+      </w:r>
+    </w:p>
+    <w:p>
+      <w:pPr>
+        <w:pStyle w:val="ListParagraph"/>
+        <w:numPr>
+          <w:ilvl w:val="0"/>
+          <w:numId w:val="2"/>
+        </w:numPr>
+        <w:rPr>
+          <w:color w:val="70AD47" w:themeColor="accent6"/>
+        </w:rPr>
+      </w:pPr>
+      <w:r>
+        <w:rPr>
+          <w:color w:val="70AD47" w:themeColor="accent6"/>
+        </w:rPr>
+        <w:t>Tunnels should also not be stretched</w:t>
+      </w:r>
+      <w:r>
+        <w:rPr>
+          <w:color w:val="70AD47" w:themeColor="accent6"/>
+        </w:rPr>
+        <w:t xml:space="preserve"> too far (this causes texture/UV</w:t>
+      </w:r>
+      <w:r>
+        <w:rPr>
+          <w:color w:val="70AD47" w:themeColor="accent6"/>
+        </w:rPr>
+        <w:t xml:space="preserve"> issues)</w:t>
+      </w:r>
+    </w:p>
+    <w:p>
+      <w:pPr>
+        <w:pStyle w:val="ListParagraph"/>
+        <w:numPr>
+          <w:ilvl w:val="0"/>
+          <w:numId w:val="2"/>
+        </w:numPr>
+        <w:rPr>
+          <w:color w:val="70AD47" w:themeColor="accent6"/>
+        </w:rPr>
+      </w:pPr>
+      <w:r>
+        <w:rPr>
+          <w:color w:val="70AD47" w:themeColor="accent6"/>
+        </w:rPr>
         <w:t>Tunnels are plain and need environment objects</w:t>
       </w:r>
     </w:p>
-    <w:p>
-      <w:pPr>
-        <w:pStyle w:val="ListParagraph"/>
-        <w:numPr>
-          <w:ilvl w:val="0"/>
-          <w:numId w:val="2"/>
-        </w:numPr>
-      </w:pPr>
-      <w:r>
-        <w:t>Tunnels should also not be stretched too far (this causes texture/uv issues)</w:t>
-      </w:r>
-    </w:p>
-    <w:p>
-      <w:pPr>
-        <w:pStyle w:val="ListParagraph"/>
-        <w:numPr>
-          <w:ilvl w:val="0"/>
-          <w:numId w:val="2"/>
-        </w:numPr>
-      </w:pPr>
-      <w:r>
-        <w:t>Some of the cave walls look awkward because they are not thick enough (looks like paper thin rock)</w:t>
-      </w:r>
-    </w:p>
-    <w:p>
-      <w:pPr>
-        <w:pStyle w:val="ListParagraph"/>
-        <w:numPr>
-          <w:ilvl w:val="0"/>
-          <w:numId w:val="2"/>
-        </w:numPr>
-      </w:pPr>
-      <w:r>
-        <w:t>Levels contain some placement issues with the environment and the enemy node path points</w:t>
-      </w:r>
-    </w:p>
-    <w:p>
-      <w:pPr>
-        <w:pStyle w:val="ListParagraph"/>
-        <w:numPr>
-          <w:ilvl w:val="0"/>
-          <w:numId w:val="2"/>
-        </w:numPr>
-      </w:pPr>
-      <w:r>
-        <w:t>Colliders on the environment objects need to be fixed as you can currently go slightly into a rock</w:t>
-      </w:r>
-    </w:p>
-    <w:p>
-      <w:pPr>
-        <w:pStyle w:val="ListParagraph"/>
-        <w:numPr>
-          <w:ilvl w:val="0"/>
-          <w:numId w:val="2"/>
-        </w:numPr>
-      </w:pPr>
-      <w:r>
-        <w:t>Church floor doesn’t have echoes</w:t>
-      </w:r>
-    </w:p>
-    <w:p>
-      <w:pPr>
-        <w:pStyle w:val="ListParagraph"/>
-        <w:numPr>
-          <w:ilvl w:val="0"/>
-          <w:numId w:val="2"/>
-        </w:numPr>
-      </w:pPr>
-      <w:r>
-        <w:t>Tom was able to glide in the church level. Something involving the rubble</w:t>
-      </w:r>
-    </w:p>
-    <w:p>
-      <w:pPr>
-        <w:pStyle w:val="ListParagraph"/>
-        <w:numPr>
-          <w:ilvl w:val="0"/>
-          <w:numId w:val="2"/>
-        </w:numPr>
-      </w:pPr>
-      <w:r>
-        <w:t>Physical player can still see the enemies that should be invisible</w:t>
-      </w:r>
-    </w:p>
     <w:p/>
     <w:p>
       <w:r>
@@ -161,8 +303,321 @@
           <w:ilvl w:val="0"/>
           <w:numId w:val="2"/>
         </w:numPr>
-      </w:pPr>
-      <w:r>
+        <w:rPr>
+          <w:color w:val="FF0000"/>
+        </w:rPr>
+      </w:pPr>
+      <w:r>
+        <w:rPr>
+          <w:color w:val="FF0000"/>
+        </w:rPr>
+        <w:t>Whenever the player falls he shouldn’t be able to see the whole map (falling too much before dying in the pit fall trap)</w:t>
+      </w:r>
+    </w:p>
+    <w:p>
+      <w:pPr>
+        <w:pStyle w:val="ListParagraph"/>
+        <w:numPr>
+          <w:ilvl w:val="0"/>
+          <w:numId w:val="2"/>
+        </w:numPr>
+        <w:rPr>
+          <w:color w:val="FF0000"/>
+        </w:rPr>
+      </w:pPr>
+      <w:r>
+        <w:rPr>
+          <w:color w:val="FF0000"/>
+        </w:rPr>
+        <w:t>It is very hard to notice when the player gets hurt</w:t>
+      </w:r>
+    </w:p>
+    <w:p>
+      <w:pPr>
+        <w:pStyle w:val="ListParagraph"/>
+        <w:numPr>
+          <w:ilvl w:val="1"/>
+          <w:numId w:val="2"/>
+        </w:numPr>
+        <w:rPr>
+          <w:color w:val="FF0000"/>
+        </w:rPr>
+      </w:pPr>
+      <w:r>
+        <w:rPr>
+          <w:color w:val="FF0000"/>
+        </w:rPr>
+        <w:t>Could add a red screen flash effect</w:t>
+      </w:r>
+    </w:p>
+    <w:p>
+      <w:pPr>
+        <w:pStyle w:val="ListParagraph"/>
+        <w:numPr>
+          <w:ilvl w:val="0"/>
+          <w:numId w:val="2"/>
+        </w:numPr>
+        <w:rPr>
+          <w:color w:val="FF0000"/>
+        </w:rPr>
+      </w:pPr>
+      <w:r>
+        <w:rPr>
+          <w:color w:val="FF0000"/>
+        </w:rPr>
+        <w:t>Jumping seems to stop my forward motion</w:t>
+      </w:r>
+    </w:p>
+    <w:p>
+      <w:pPr>
+        <w:pStyle w:val="ListParagraph"/>
+        <w:numPr>
+          <w:ilvl w:val="1"/>
+          <w:numId w:val="2"/>
+        </w:numPr>
+        <w:rPr>
+          <w:color w:val="FF0000"/>
+        </w:rPr>
+      </w:pPr>
+      <w:r>
+        <w:rPr>
+          <w:color w:val="FF0000"/>
+        </w:rPr>
+        <w:t>Maintain forward momentum when jumping</w:t>
+      </w:r>
+    </w:p>
+    <w:p>
+      <w:pPr>
+        <w:pStyle w:val="ListParagraph"/>
+        <w:numPr>
+          <w:ilvl w:val="0"/>
+          <w:numId w:val="2"/>
+        </w:numPr>
+        <w:rPr>
+          <w:color w:val="FF0000"/>
+        </w:rPr>
+      </w:pPr>
+      <w:r>
+        <w:rPr>
+          <w:color w:val="FF0000"/>
+        </w:rPr>
+        <w:t>Falling long distances is awkward.  The player should accelerate more.</w:t>
+      </w:r>
+    </w:p>
+    <w:p>
+      <w:pPr>
+        <w:pStyle w:val="ListParagraph"/>
+        <w:numPr>
+          <w:ilvl w:val="1"/>
+          <w:numId w:val="2"/>
+        </w:numPr>
+        <w:rPr>
+          <w:color w:val="FF0000"/>
+        </w:rPr>
+      </w:pPr>
+      <w:r>
+        <w:rPr>
+          <w:color w:val="FF0000"/>
+        </w:rPr>
+        <w:t>i.e. As you fall for a longer period of time, you fall faster up to a terminal velocity</w:t>
+      </w:r>
+    </w:p>
+    <w:p>
+      <w:pPr>
+        <w:pStyle w:val="ListParagraph"/>
+        <w:numPr>
+          <w:ilvl w:val="0"/>
+          <w:numId w:val="2"/>
+        </w:numPr>
+        <w:rPr>
+          <w:color w:val="FF0000"/>
+        </w:rPr>
+      </w:pPr>
+      <w:r>
+        <w:rPr>
+          <w:color w:val="FF0000"/>
+        </w:rPr>
+        <w:t>Spirit player doesn’t do anything</w:t>
+      </w:r>
+    </w:p>
+    <w:p>
+      <w:pPr>
+        <w:pStyle w:val="ListParagraph"/>
+        <w:numPr>
+          <w:ilvl w:val="1"/>
+          <w:numId w:val="2"/>
+        </w:numPr>
+        <w:rPr>
+          <w:color w:val="FF0000"/>
+        </w:rPr>
+      </w:pPr>
+      <w:r>
+        <w:rPr>
+          <w:color w:val="FF0000"/>
+        </w:rPr>
+        <w:t>Response: Enemies need to be in by next play session</w:t>
+      </w:r>
+    </w:p>
+    <w:p>
+      <w:pPr>
+        <w:pStyle w:val="ListParagraph"/>
+        <w:numPr>
+          <w:ilvl w:val="0"/>
+          <w:numId w:val="2"/>
+        </w:numPr>
+        <w:rPr>
+          <w:color w:val="FF0000"/>
+        </w:rPr>
+      </w:pPr>
+      <w:r>
+        <w:rPr>
+          <w:color w:val="FF0000"/>
+        </w:rPr>
+        <w:t>Echoes from different sources (player vs. environment) should have different colors</w:t>
+      </w:r>
+    </w:p>
+    <w:p>
+      <w:pPr>
+        <w:pStyle w:val="ListParagraph"/>
+        <w:numPr>
+          <w:ilvl w:val="1"/>
+          <w:numId w:val="2"/>
+        </w:numPr>
+        <w:rPr>
+          <w:color w:val="FF0000"/>
+        </w:rPr>
+      </w:pPr>
+      <w:r>
+        <w:rPr>
+          <w:color w:val="FF0000"/>
+        </w:rPr>
+        <w:t>Red – enemies</w:t>
+      </w:r>
+    </w:p>
+    <w:p>
+      <w:pPr>
+        <w:pStyle w:val="ListParagraph"/>
+        <w:numPr>
+          <w:ilvl w:val="1"/>
+          <w:numId w:val="2"/>
+        </w:numPr>
+        <w:rPr>
+          <w:color w:val="FF0000"/>
+        </w:rPr>
+      </w:pPr>
+      <w:r>
+        <w:rPr>
+          <w:color w:val="FF0000"/>
+        </w:rPr>
+        <w:t>Green - player</w:t>
+      </w:r>
+    </w:p>
+    <w:p>
+      <w:pPr>
+        <w:pStyle w:val="ListParagraph"/>
+        <w:numPr>
+          <w:ilvl w:val="0"/>
+          <w:numId w:val="2"/>
+        </w:numPr>
+        <w:rPr>
+          <w:color w:val="ED7D31" w:themeColor="accent2"/>
+        </w:rPr>
+      </w:pPr>
+      <w:r>
+        <w:rPr>
+          <w:color w:val="ED7D31" w:themeColor="accent2"/>
+        </w:rPr>
+        <w:t>The player’s movement is kind of slow at some points and the ability to sprint would be beneficial.</w:t>
+      </w:r>
+    </w:p>
+    <w:p>
+      <w:pPr>
+        <w:pStyle w:val="ListParagraph"/>
+        <w:numPr>
+          <w:ilvl w:val="0"/>
+          <w:numId w:val="2"/>
+        </w:numPr>
+        <w:rPr>
+          <w:color w:val="ED7D31" w:themeColor="accent2"/>
+        </w:rPr>
+      </w:pPr>
+      <w:r>
+        <w:rPr>
+          <w:color w:val="ED7D31" w:themeColor="accent2"/>
+        </w:rPr>
+        <w:t>The jumping puzzles are a bit annoying in the first level because if you mess up near the end you have to start from the beginning.</w:t>
+      </w:r>
+    </w:p>
+    <w:p>
+      <w:pPr>
+        <w:pStyle w:val="ListParagraph"/>
+        <w:numPr>
+          <w:ilvl w:val="0"/>
+          <w:numId w:val="2"/>
+        </w:numPr>
+        <w:rPr>
+          <w:color w:val="ED7D31" w:themeColor="accent2"/>
+        </w:rPr>
+      </w:pPr>
+      <w:r>
+        <w:rPr>
+          <w:color w:val="ED7D31" w:themeColor="accent2"/>
+        </w:rPr>
+        <w:t xml:space="preserve">There is no death screen, making dying abrupt (currently goes straight to the main menu). </w:t>
+      </w:r>
+    </w:p>
+    <w:p>
+      <w:pPr>
+        <w:pStyle w:val="ListParagraph"/>
+        <w:numPr>
+          <w:ilvl w:val="0"/>
+          <w:numId w:val="2"/>
+        </w:numPr>
+        <w:rPr>
+          <w:color w:val="ED7D31" w:themeColor="accent2"/>
+        </w:rPr>
+      </w:pPr>
+      <w:r>
+        <w:rPr>
+          <w:color w:val="ED7D31" w:themeColor="accent2"/>
+        </w:rPr>
+        <w:lastRenderedPageBreak/>
+        <w:t>Check point system for spiritual player compass would be nice</w:t>
+      </w:r>
+    </w:p>
+    <w:p>
+      <w:pPr>
+        <w:pStyle w:val="ListParagraph"/>
+        <w:numPr>
+          <w:ilvl w:val="0"/>
+          <w:numId w:val="2"/>
+        </w:numPr>
+        <w:rPr>
+          <w:color w:val="ED7D31" w:themeColor="accent2"/>
+        </w:rPr>
+      </w:pPr>
+      <w:r>
+        <w:rPr>
+          <w:color w:val="ED7D31" w:themeColor="accent2"/>
+        </w:rPr>
+        <w:t>Echoes remain in some form so the echo player knows where they have been</w:t>
+      </w:r>
+    </w:p>
+    <w:p>
+      <w:pPr>
+        <w:pStyle w:val="ListParagraph"/>
+        <w:numPr>
+          <w:ilvl w:val="0"/>
+          <w:numId w:val="2"/>
+        </w:numPr>
+        <w:rPr>
+          <w:color w:val="70AD47" w:themeColor="accent6"/>
+        </w:rPr>
+      </w:pPr>
+      <w:r>
+        <w:rPr>
+          <w:color w:val="70AD47" w:themeColor="accent6"/>
+        </w:rPr>
         <w:t>The main menu screen has no controller support for GUI interaction</w:t>
       </w:r>
     </w:p>
@@ -173,56 +628,14 @@
           <w:ilvl w:val="0"/>
           <w:numId w:val="2"/>
         </w:numPr>
-      </w:pPr>
-      <w:r>
-        <w:t>Whenever the player falls he shouldn’t be able to see the whole map (falling too much before dying in the pit fall trap)</w:t>
-      </w:r>
-    </w:p>
-    <w:p>
-      <w:pPr>
-        <w:pStyle w:val="ListParagraph"/>
-        <w:numPr>
-          <w:ilvl w:val="0"/>
-          <w:numId w:val="2"/>
-        </w:numPr>
-      </w:pPr>
-      <w:r>
-        <w:t>It is very hard to notice when the player gets hurt</w:t>
-      </w:r>
-    </w:p>
-    <w:p>
-      <w:pPr>
-        <w:pStyle w:val="ListParagraph"/>
-        <w:numPr>
-          <w:ilvl w:val="1"/>
-          <w:numId w:val="2"/>
-        </w:numPr>
-      </w:pPr>
-      <w:r>
-        <w:t>Could add a red screen flash effect</w:t>
-      </w:r>
-    </w:p>
-    <w:p>
-      <w:pPr>
-        <w:pStyle w:val="ListParagraph"/>
-        <w:numPr>
-          <w:ilvl w:val="0"/>
-          <w:numId w:val="2"/>
-        </w:numPr>
-      </w:pPr>
-      <w:r>
-        <w:t xml:space="preserve"> The player’s movement is kind of slow at some points and the ability to sprint would be beneficial.</w:t>
-      </w:r>
-    </w:p>
-    <w:p>
-      <w:pPr>
-        <w:pStyle w:val="ListParagraph"/>
-        <w:numPr>
-          <w:ilvl w:val="0"/>
-          <w:numId w:val="2"/>
-        </w:numPr>
-      </w:pPr>
-      <w:r>
+        <w:rPr>
+          <w:color w:val="70AD47" w:themeColor="accent6"/>
+        </w:rPr>
+      </w:pPr>
+      <w:r>
+        <w:rPr>
+          <w:color w:val="70AD47" w:themeColor="accent6"/>
+        </w:rPr>
         <w:t>The mouse is still visible on screen even if I am using a controller</w:t>
       </w:r>
     </w:p>
@@ -233,32 +646,14 @@
           <w:ilvl w:val="0"/>
           <w:numId w:val="2"/>
         </w:numPr>
-      </w:pPr>
-      <w:r>
-        <w:t>Jumping seems to stop my forward motion</w:t>
-      </w:r>
-    </w:p>
-    <w:p>
-      <w:pPr>
-        <w:pStyle w:val="ListParagraph"/>
-        <w:numPr>
-          <w:ilvl w:val="1"/>
-          <w:numId w:val="2"/>
-        </w:numPr>
-      </w:pPr>
-      <w:r>
-        <w:t>Maintain forward momentum when jumping</w:t>
-      </w:r>
-    </w:p>
-    <w:p>
-      <w:pPr>
-        <w:pStyle w:val="ListParagraph"/>
-        <w:numPr>
-          <w:ilvl w:val="0"/>
-          <w:numId w:val="2"/>
-        </w:numPr>
-      </w:pPr>
-      <w:r>
+        <w:rPr>
+          <w:color w:val="70AD47" w:themeColor="accent6"/>
+        </w:rPr>
+      </w:pPr>
+      <w:r>
+        <w:rPr>
+          <w:color w:val="70AD47" w:themeColor="accent6"/>
+        </w:rPr>
         <w:t>Additional buttons/controls for the character</w:t>
       </w:r>
     </w:p>
@@ -269,156 +664,14 @@
           <w:ilvl w:val="0"/>
           <w:numId w:val="2"/>
         </w:numPr>
-      </w:pPr>
-      <w:r>
-        <w:t>Falling long distances is awkward.  The player should accelerate more.</w:t>
-      </w:r>
-    </w:p>
-    <w:p>
-      <w:pPr>
-        <w:pStyle w:val="ListParagraph"/>
-        <w:numPr>
-          <w:ilvl w:val="1"/>
-          <w:numId w:val="2"/>
-        </w:numPr>
-      </w:pPr>
-      <w:r>
-        <w:t>i.e. As you fall for a longer period of time, you fall faster up to a terminal velocity</w:t>
-      </w:r>
-    </w:p>
-    <w:p>
-      <w:pPr>
-        <w:pStyle w:val="ListParagraph"/>
-        <w:numPr>
-          <w:ilvl w:val="0"/>
-          <w:numId w:val="2"/>
-        </w:numPr>
-      </w:pPr>
-      <w:r>
-        <w:t>The jumping puzzles ar</w:t>
-      </w:r>
-      <w:r>
-        <w:t>e a bit annoying in the first level because if you mess up near the end you have to start from the beginning.</w:t>
-      </w:r>
-    </w:p>
-    <w:p>
-      <w:pPr>
-        <w:pStyle w:val="ListParagraph"/>
-        <w:numPr>
-          <w:ilvl w:val="0"/>
-          <w:numId w:val="2"/>
-        </w:numPr>
-      </w:pPr>
-      <w:r>
-        <w:t xml:space="preserve">There is no death screen, making dying abrupt (currently goes straight to the main menu). </w:t>
-      </w:r>
-    </w:p>
-    <w:p>
-      <w:pPr>
-        <w:pStyle w:val="ListParagraph"/>
-        <w:numPr>
-          <w:ilvl w:val="0"/>
-          <w:numId w:val="2"/>
-        </w:numPr>
-      </w:pPr>
-      <w:r>
-        <w:t>Check point system would be nice</w:t>
-      </w:r>
-    </w:p>
-    <w:p>
-      <w:pPr>
-        <w:pStyle w:val="ListParagraph"/>
-        <w:numPr>
-          <w:ilvl w:val="0"/>
-          <w:numId w:val="2"/>
-        </w:numPr>
-      </w:pPr>
-      <w:r>
-        <w:t>Echoes from different sources (player vs. environment) should have different colors</w:t>
-      </w:r>
-    </w:p>
-    <w:p>
-      <w:pPr>
-        <w:pStyle w:val="ListParagraph"/>
-        <w:numPr>
-          <w:ilvl w:val="1"/>
-          <w:numId w:val="2"/>
-        </w:numPr>
-      </w:pPr>
-      <w:r>
-        <w:t>Red – enemies</w:t>
-      </w:r>
-    </w:p>
-    <w:p>
-      <w:pPr>
-        <w:pStyle w:val="ListParagraph"/>
-        <w:numPr>
-          <w:ilvl w:val="1"/>
-          <w:numId w:val="2"/>
-        </w:numPr>
-      </w:pPr>
-      <w:r>
-        <w:lastRenderedPageBreak/>
-        <w:t>Green - player</w:t>
-      </w:r>
-    </w:p>
-    <w:p>
-      <w:pPr>
-        <w:pStyle w:val="ListParagraph"/>
-        <w:numPr>
-          <w:ilvl w:val="0"/>
-          <w:numId w:val="2"/>
-        </w:numPr>
-      </w:pPr>
-      <w:r>
-        <w:t>Echoes remain in some form so the echo player knows where they have been</w:t>
-      </w:r>
-    </w:p>
-    <w:p>
-      <w:pPr>
-        <w:pStyle w:val="ListParagraph"/>
-        <w:numPr>
-          <w:ilvl w:val="0"/>
-          <w:numId w:val="2"/>
-        </w:numPr>
-      </w:pPr>
-      <w:r>
-        <w:t>Controls are atrocious (jumping area of level 1?)</w:t>
-      </w:r>
-    </w:p>
-    <w:p>
-      <w:pPr>
-        <w:pStyle w:val="ListParagraph"/>
-        <w:numPr>
-          <w:ilvl w:val="0"/>
-          <w:numId w:val="2"/>
-        </w:numPr>
-      </w:pPr>
-      <w:r>
-        <w:t>Spirit player doesn’t do anything</w:t>
-      </w:r>
-    </w:p>
-    <w:p>
-      <w:pPr>
-        <w:pStyle w:val="ListParagraph"/>
-        <w:numPr>
-          <w:ilvl w:val="1"/>
-          <w:numId w:val="2"/>
-        </w:numPr>
-      </w:pPr>
-      <w:r>
-        <w:t>Response: Enemies need to be in by next play session</w:t>
-      </w:r>
-    </w:p>
-    <w:p>
-      <w:pPr>
-        <w:pStyle w:val="ListParagraph"/>
-        <w:numPr>
-          <w:ilvl w:val="0"/>
-          <w:numId w:val="2"/>
-        </w:numPr>
-      </w:pPr>
-      <w:r>
+        <w:rPr>
+          <w:color w:val="70AD47" w:themeColor="accent6"/>
+        </w:rPr>
+      </w:pPr>
+      <w:r>
+        <w:rPr>
+          <w:color w:val="70AD47" w:themeColor="accent6"/>
+        </w:rPr>
         <w:t>Fall damage (maybe?)</w:t>
       </w:r>
       <w:bookmarkStart w:id="0" w:name="_GoBack"/>

</xml_diff>

<commit_message>
Update User Feedback document
</commit_message>
<xml_diff>
--- a/User Testing 2.docx
+++ b/User Testing 2.docx
@@ -179,11 +179,13 @@
         </w:numPr>
         <w:rPr>
           <w:color w:val="FF0000"/>
-        </w:rPr>
-      </w:pPr>
-      <w:r>
-        <w:rPr>
-          <w:color w:val="FF0000"/>
+          <w:highlight w:val="yellow"/>
+        </w:rPr>
+      </w:pPr>
+      <w:r>
+        <w:rPr>
+          <w:color w:val="FF0000"/>
+          <w:highlight w:val="yellow"/>
         </w:rPr>
         <w:t>Church floor doesn’t have echoes</w:t>
       </w:r>
@@ -232,300 +234,304 @@
           <w:numId w:val="2"/>
         </w:numPr>
         <w:rPr>
+          <w:color w:val="70AD47" w:themeColor="accent6"/>
+        </w:rPr>
+      </w:pPr>
+      <w:r>
+        <w:rPr>
+          <w:color w:val="70AD47" w:themeColor="accent6"/>
+        </w:rPr>
+        <w:t>Tom was able to glide in the church level. Something involving the rubble</w:t>
+      </w:r>
+    </w:p>
+    <w:p>
+      <w:pPr>
+        <w:pStyle w:val="ListParagraph"/>
+        <w:numPr>
+          <w:ilvl w:val="0"/>
+          <w:numId w:val="2"/>
+        </w:numPr>
+        <w:rPr>
+          <w:color w:val="70AD47" w:themeColor="accent6"/>
+        </w:rPr>
+      </w:pPr>
+      <w:r>
+        <w:rPr>
+          <w:color w:val="70AD47" w:themeColor="accent6"/>
+        </w:rPr>
+        <w:t>Tunnels should also not be stretched</w:t>
+      </w:r>
+      <w:r>
+        <w:rPr>
+          <w:color w:val="70AD47" w:themeColor="accent6"/>
+        </w:rPr>
+        <w:t xml:space="preserve"> too far (this causes texture/UV</w:t>
+      </w:r>
+      <w:r>
+        <w:rPr>
+          <w:color w:val="70AD47" w:themeColor="accent6"/>
+        </w:rPr>
+        <w:t xml:space="preserve"> issues)</w:t>
+      </w:r>
+    </w:p>
+    <w:p>
+      <w:pPr>
+        <w:pStyle w:val="ListParagraph"/>
+        <w:numPr>
+          <w:ilvl w:val="0"/>
+          <w:numId w:val="2"/>
+        </w:numPr>
+        <w:rPr>
+          <w:color w:val="70AD47" w:themeColor="accent6"/>
+        </w:rPr>
+      </w:pPr>
+      <w:r>
+        <w:rPr>
+          <w:color w:val="70AD47" w:themeColor="accent6"/>
+        </w:rPr>
+        <w:t>Tunnels are plain and need environment objects</w:t>
+      </w:r>
+    </w:p>
+    <w:p/>
+    <w:p>
+      <w:r>
+        <w:t xml:space="preserve">Player Observed </w:t>
+      </w:r>
+    </w:p>
+    <w:p>
+      <w:pPr>
+        <w:pStyle w:val="ListParagraph"/>
+        <w:numPr>
+          <w:ilvl w:val="0"/>
+          <w:numId w:val="2"/>
+        </w:numPr>
+        <w:rPr>
+          <w:color w:val="FF0000"/>
+        </w:rPr>
+      </w:pPr>
+      <w:r>
+        <w:rPr>
+          <w:color w:val="FF0000"/>
+        </w:rPr>
+        <w:t>Whenever the player falls he shouldn’t be able to see the whole map (falling too much before dying in the pit fall trap)</w:t>
+      </w:r>
+    </w:p>
+    <w:p>
+      <w:pPr>
+        <w:pStyle w:val="ListParagraph"/>
+        <w:numPr>
+          <w:ilvl w:val="0"/>
+          <w:numId w:val="2"/>
+        </w:numPr>
+        <w:rPr>
+          <w:color w:val="FF0000"/>
+        </w:rPr>
+      </w:pPr>
+      <w:r>
+        <w:rPr>
+          <w:color w:val="FF0000"/>
+        </w:rPr>
+        <w:t>It is very hard to notice when the player gets hurt</w:t>
+      </w:r>
+    </w:p>
+    <w:p>
+      <w:pPr>
+        <w:pStyle w:val="ListParagraph"/>
+        <w:numPr>
+          <w:ilvl w:val="1"/>
+          <w:numId w:val="2"/>
+        </w:numPr>
+        <w:rPr>
+          <w:color w:val="FF0000"/>
+        </w:rPr>
+      </w:pPr>
+      <w:r>
+        <w:rPr>
+          <w:color w:val="FF0000"/>
+        </w:rPr>
+        <w:t>Could add a red screen flash effect</w:t>
+      </w:r>
+    </w:p>
+    <w:p>
+      <w:pPr>
+        <w:pStyle w:val="ListParagraph"/>
+        <w:numPr>
+          <w:ilvl w:val="0"/>
+          <w:numId w:val="2"/>
+        </w:numPr>
+        <w:rPr>
+          <w:color w:val="FF0000"/>
+        </w:rPr>
+      </w:pPr>
+      <w:r>
+        <w:rPr>
+          <w:color w:val="FF0000"/>
+        </w:rPr>
+        <w:t>Jumping seems to stop my forward motion</w:t>
+      </w:r>
+    </w:p>
+    <w:p>
+      <w:pPr>
+        <w:pStyle w:val="ListParagraph"/>
+        <w:numPr>
+          <w:ilvl w:val="1"/>
+          <w:numId w:val="2"/>
+        </w:numPr>
+        <w:rPr>
+          <w:color w:val="FF0000"/>
+        </w:rPr>
+      </w:pPr>
+      <w:r>
+        <w:rPr>
+          <w:color w:val="FF0000"/>
+        </w:rPr>
+        <w:t>Maintain forward momentum when jumping</w:t>
+      </w:r>
+    </w:p>
+    <w:p>
+      <w:pPr>
+        <w:pStyle w:val="ListParagraph"/>
+        <w:numPr>
+          <w:ilvl w:val="0"/>
+          <w:numId w:val="2"/>
+        </w:numPr>
+        <w:rPr>
+          <w:color w:val="FF0000"/>
+        </w:rPr>
+      </w:pPr>
+      <w:r>
+        <w:rPr>
+          <w:color w:val="FF0000"/>
+        </w:rPr>
+        <w:t>Falling long distances is awkward.  The player should accelerate more.</w:t>
+      </w:r>
+    </w:p>
+    <w:p>
+      <w:pPr>
+        <w:pStyle w:val="ListParagraph"/>
+        <w:numPr>
+          <w:ilvl w:val="1"/>
+          <w:numId w:val="2"/>
+        </w:numPr>
+        <w:rPr>
+          <w:color w:val="FF0000"/>
+        </w:rPr>
+      </w:pPr>
+      <w:r>
+        <w:rPr>
+          <w:color w:val="FF0000"/>
+        </w:rPr>
+        <w:t>i.e. As you fall for a longer period of time, you fall faster up to a terminal velocity</w:t>
+      </w:r>
+    </w:p>
+    <w:p>
+      <w:pPr>
+        <w:pStyle w:val="ListParagraph"/>
+        <w:numPr>
+          <w:ilvl w:val="0"/>
+          <w:numId w:val="2"/>
+        </w:numPr>
+        <w:rPr>
+          <w:color w:val="FF0000"/>
+        </w:rPr>
+      </w:pPr>
+      <w:r>
+        <w:rPr>
+          <w:color w:val="FF0000"/>
+        </w:rPr>
+        <w:t>Spirit player doesn’t do anything</w:t>
+      </w:r>
+    </w:p>
+    <w:p>
+      <w:pPr>
+        <w:pStyle w:val="ListParagraph"/>
+        <w:numPr>
+          <w:ilvl w:val="1"/>
+          <w:numId w:val="2"/>
+        </w:numPr>
+        <w:rPr>
+          <w:color w:val="FF0000"/>
+        </w:rPr>
+      </w:pPr>
+      <w:r>
+        <w:rPr>
+          <w:color w:val="FF0000"/>
+        </w:rPr>
+        <w:t>Response: Enemies need to be in by next play session</w:t>
+      </w:r>
+    </w:p>
+    <w:p>
+      <w:pPr>
+        <w:pStyle w:val="ListParagraph"/>
+        <w:numPr>
+          <w:ilvl w:val="0"/>
+          <w:numId w:val="2"/>
+        </w:numPr>
+        <w:rPr>
+          <w:color w:val="FF0000"/>
+        </w:rPr>
+      </w:pPr>
+      <w:r>
+        <w:rPr>
+          <w:color w:val="FF0000"/>
+        </w:rPr>
+        <w:t>Echoes from different sources (player vs. environment) should have different colors</w:t>
+      </w:r>
+    </w:p>
+    <w:p>
+      <w:pPr>
+        <w:pStyle w:val="ListParagraph"/>
+        <w:numPr>
+          <w:ilvl w:val="1"/>
+          <w:numId w:val="2"/>
+        </w:numPr>
+        <w:rPr>
+          <w:color w:val="FF0000"/>
+        </w:rPr>
+      </w:pPr>
+      <w:r>
+        <w:rPr>
+          <w:color w:val="FF0000"/>
+        </w:rPr>
+        <w:t>Red – enemies</w:t>
+      </w:r>
+    </w:p>
+    <w:p>
+      <w:pPr>
+        <w:pStyle w:val="ListParagraph"/>
+        <w:numPr>
+          <w:ilvl w:val="1"/>
+          <w:numId w:val="2"/>
+        </w:numPr>
+        <w:rPr>
+          <w:color w:val="FF0000"/>
+        </w:rPr>
+      </w:pPr>
+      <w:r>
+        <w:rPr>
+          <w:color w:val="FF0000"/>
+        </w:rPr>
+        <w:t>Green - player</w:t>
+      </w:r>
+    </w:p>
+    <w:p>
+      <w:pPr>
+        <w:pStyle w:val="ListParagraph"/>
+        <w:numPr>
+          <w:ilvl w:val="0"/>
+          <w:numId w:val="2"/>
+        </w:numPr>
+        <w:rPr>
           <w:color w:val="ED7D31" w:themeColor="accent2"/>
-        </w:rPr>
-      </w:pPr>
+          <w:highlight w:val="yellow"/>
+        </w:rPr>
+      </w:pPr>
+      <w:bookmarkStart w:id="0" w:name="_GoBack"/>
+      <w:bookmarkEnd w:id="0"/>
       <w:r>
         <w:rPr>
           <w:color w:val="ED7D31" w:themeColor="accent2"/>
-        </w:rPr>
-        <w:t>Tom was able to glide in the church level. Something involving the rubble</w:t>
-      </w:r>
-    </w:p>
-    <w:p>
-      <w:pPr>
-        <w:pStyle w:val="ListParagraph"/>
-        <w:numPr>
-          <w:ilvl w:val="0"/>
-          <w:numId w:val="2"/>
-        </w:numPr>
-        <w:rPr>
-          <w:color w:val="70AD47" w:themeColor="accent6"/>
-        </w:rPr>
-      </w:pPr>
-      <w:r>
-        <w:rPr>
-          <w:color w:val="70AD47" w:themeColor="accent6"/>
-        </w:rPr>
-        <w:t>Tunnels should also not be stretched</w:t>
-      </w:r>
-      <w:r>
-        <w:rPr>
-          <w:color w:val="70AD47" w:themeColor="accent6"/>
-        </w:rPr>
-        <w:t xml:space="preserve"> too far (this causes texture/UV</w:t>
-      </w:r>
-      <w:r>
-        <w:rPr>
-          <w:color w:val="70AD47" w:themeColor="accent6"/>
-        </w:rPr>
-        <w:t xml:space="preserve"> issues)</w:t>
-      </w:r>
-    </w:p>
-    <w:p>
-      <w:pPr>
-        <w:pStyle w:val="ListParagraph"/>
-        <w:numPr>
-          <w:ilvl w:val="0"/>
-          <w:numId w:val="2"/>
-        </w:numPr>
-        <w:rPr>
-          <w:color w:val="70AD47" w:themeColor="accent6"/>
-        </w:rPr>
-      </w:pPr>
-      <w:r>
-        <w:rPr>
-          <w:color w:val="70AD47" w:themeColor="accent6"/>
-        </w:rPr>
-        <w:t>Tunnels are plain and need environment objects</w:t>
-      </w:r>
-    </w:p>
-    <w:p/>
-    <w:p>
-      <w:r>
-        <w:t xml:space="preserve">Player Observed </w:t>
-      </w:r>
-    </w:p>
-    <w:p>
-      <w:pPr>
-        <w:pStyle w:val="ListParagraph"/>
-        <w:numPr>
-          <w:ilvl w:val="0"/>
-          <w:numId w:val="2"/>
-        </w:numPr>
-        <w:rPr>
-          <w:color w:val="FF0000"/>
-        </w:rPr>
-      </w:pPr>
-      <w:r>
-        <w:rPr>
-          <w:color w:val="FF0000"/>
-        </w:rPr>
-        <w:t>Whenever the player falls he shouldn’t be able to see the whole map (falling too much before dying in the pit fall trap)</w:t>
-      </w:r>
-    </w:p>
-    <w:p>
-      <w:pPr>
-        <w:pStyle w:val="ListParagraph"/>
-        <w:numPr>
-          <w:ilvl w:val="0"/>
-          <w:numId w:val="2"/>
-        </w:numPr>
-        <w:rPr>
-          <w:color w:val="FF0000"/>
-        </w:rPr>
-      </w:pPr>
-      <w:r>
-        <w:rPr>
-          <w:color w:val="FF0000"/>
-        </w:rPr>
-        <w:t>It is very hard to notice when the player gets hurt</w:t>
-      </w:r>
-    </w:p>
-    <w:p>
-      <w:pPr>
-        <w:pStyle w:val="ListParagraph"/>
-        <w:numPr>
-          <w:ilvl w:val="1"/>
-          <w:numId w:val="2"/>
-        </w:numPr>
-        <w:rPr>
-          <w:color w:val="FF0000"/>
-        </w:rPr>
-      </w:pPr>
-      <w:r>
-        <w:rPr>
-          <w:color w:val="FF0000"/>
-        </w:rPr>
-        <w:t>Could add a red screen flash effect</w:t>
-      </w:r>
-    </w:p>
-    <w:p>
-      <w:pPr>
-        <w:pStyle w:val="ListParagraph"/>
-        <w:numPr>
-          <w:ilvl w:val="0"/>
-          <w:numId w:val="2"/>
-        </w:numPr>
-        <w:rPr>
-          <w:color w:val="FF0000"/>
-        </w:rPr>
-      </w:pPr>
-      <w:r>
-        <w:rPr>
-          <w:color w:val="FF0000"/>
-        </w:rPr>
-        <w:t>Jumping seems to stop my forward motion</w:t>
-      </w:r>
-    </w:p>
-    <w:p>
-      <w:pPr>
-        <w:pStyle w:val="ListParagraph"/>
-        <w:numPr>
-          <w:ilvl w:val="1"/>
-          <w:numId w:val="2"/>
-        </w:numPr>
-        <w:rPr>
-          <w:color w:val="FF0000"/>
-        </w:rPr>
-      </w:pPr>
-      <w:r>
-        <w:rPr>
-          <w:color w:val="FF0000"/>
-        </w:rPr>
-        <w:t>Maintain forward momentum when jumping</w:t>
-      </w:r>
-    </w:p>
-    <w:p>
-      <w:pPr>
-        <w:pStyle w:val="ListParagraph"/>
-        <w:numPr>
-          <w:ilvl w:val="0"/>
-          <w:numId w:val="2"/>
-        </w:numPr>
-        <w:rPr>
-          <w:color w:val="FF0000"/>
-        </w:rPr>
-      </w:pPr>
-      <w:r>
-        <w:rPr>
-          <w:color w:val="FF0000"/>
-        </w:rPr>
-        <w:t>Falling long distances is awkward.  The player should accelerate more.</w:t>
-      </w:r>
-    </w:p>
-    <w:p>
-      <w:pPr>
-        <w:pStyle w:val="ListParagraph"/>
-        <w:numPr>
-          <w:ilvl w:val="1"/>
-          <w:numId w:val="2"/>
-        </w:numPr>
-        <w:rPr>
-          <w:color w:val="FF0000"/>
-        </w:rPr>
-      </w:pPr>
-      <w:r>
-        <w:rPr>
-          <w:color w:val="FF0000"/>
-        </w:rPr>
-        <w:t>i.e. As you fall for a longer period of time, you fall faster up to a terminal velocity</w:t>
-      </w:r>
-    </w:p>
-    <w:p>
-      <w:pPr>
-        <w:pStyle w:val="ListParagraph"/>
-        <w:numPr>
-          <w:ilvl w:val="0"/>
-          <w:numId w:val="2"/>
-        </w:numPr>
-        <w:rPr>
-          <w:color w:val="FF0000"/>
-        </w:rPr>
-      </w:pPr>
-      <w:r>
-        <w:rPr>
-          <w:color w:val="FF0000"/>
-        </w:rPr>
-        <w:t>Spirit player doesn’t do anything</w:t>
-      </w:r>
-    </w:p>
-    <w:p>
-      <w:pPr>
-        <w:pStyle w:val="ListParagraph"/>
-        <w:numPr>
-          <w:ilvl w:val="1"/>
-          <w:numId w:val="2"/>
-        </w:numPr>
-        <w:rPr>
-          <w:color w:val="FF0000"/>
-        </w:rPr>
-      </w:pPr>
-      <w:r>
-        <w:rPr>
-          <w:color w:val="FF0000"/>
-        </w:rPr>
-        <w:t>Response: Enemies need to be in by next play session</w:t>
-      </w:r>
-    </w:p>
-    <w:p>
-      <w:pPr>
-        <w:pStyle w:val="ListParagraph"/>
-        <w:numPr>
-          <w:ilvl w:val="0"/>
-          <w:numId w:val="2"/>
-        </w:numPr>
-        <w:rPr>
-          <w:color w:val="FF0000"/>
-        </w:rPr>
-      </w:pPr>
-      <w:r>
-        <w:rPr>
-          <w:color w:val="FF0000"/>
-        </w:rPr>
-        <w:t>Echoes from different sources (player vs. environment) should have different colors</w:t>
-      </w:r>
-    </w:p>
-    <w:p>
-      <w:pPr>
-        <w:pStyle w:val="ListParagraph"/>
-        <w:numPr>
-          <w:ilvl w:val="1"/>
-          <w:numId w:val="2"/>
-        </w:numPr>
-        <w:rPr>
-          <w:color w:val="FF0000"/>
-        </w:rPr>
-      </w:pPr>
-      <w:r>
-        <w:rPr>
-          <w:color w:val="FF0000"/>
-        </w:rPr>
-        <w:t>Red – enemies</w:t>
-      </w:r>
-    </w:p>
-    <w:p>
-      <w:pPr>
-        <w:pStyle w:val="ListParagraph"/>
-        <w:numPr>
-          <w:ilvl w:val="1"/>
-          <w:numId w:val="2"/>
-        </w:numPr>
-        <w:rPr>
-          <w:color w:val="FF0000"/>
-        </w:rPr>
-      </w:pPr>
-      <w:r>
-        <w:rPr>
-          <w:color w:val="FF0000"/>
-        </w:rPr>
-        <w:t>Green - player</w:t>
-      </w:r>
-    </w:p>
-    <w:p>
-      <w:pPr>
-        <w:pStyle w:val="ListParagraph"/>
-        <w:numPr>
-          <w:ilvl w:val="0"/>
-          <w:numId w:val="2"/>
-        </w:numPr>
-        <w:rPr>
-          <w:color w:val="ED7D31" w:themeColor="accent2"/>
-        </w:rPr>
-      </w:pPr>
-      <w:r>
-        <w:rPr>
-          <w:color w:val="ED7D31" w:themeColor="accent2"/>
+          <w:highlight w:val="yellow"/>
         </w:rPr>
         <w:t>The player’s movement is kind of slow at some points and the ability to sprint would be beneficial.</w:t>
       </w:r>
@@ -674,8 +680,6 @@
         </w:rPr>
         <w:t>Fall damage (maybe?)</w:t>
       </w:r>
-      <w:bookmarkStart w:id="0" w:name="_GoBack"/>
-      <w:bookmarkEnd w:id="0"/>
     </w:p>
     <w:p/>
     <w:sectPr>

</xml_diff>

<commit_message>
Add red flash when damaged
</commit_message>
<xml_diff>
--- a/User Testing 2.docx
+++ b/User Testing 2.docx
@@ -325,11 +325,15 @@
         </w:numPr>
         <w:rPr>
           <w:color w:val="FF0000"/>
-        </w:rPr>
-      </w:pPr>
-      <w:r>
-        <w:rPr>
-          <w:color w:val="FF0000"/>
+          <w:highlight w:val="yellow"/>
+        </w:rPr>
+      </w:pPr>
+      <w:bookmarkStart w:id="0" w:name="_GoBack"/>
+      <w:bookmarkEnd w:id="0"/>
+      <w:r>
+        <w:rPr>
+          <w:color w:val="FF0000"/>
+          <w:highlight w:val="yellow"/>
         </w:rPr>
         <w:t>It is very hard to notice when the player gets hurt</w:t>
       </w:r>
@@ -343,11 +347,13 @@
         </w:numPr>
         <w:rPr>
           <w:color w:val="FF0000"/>
-        </w:rPr>
-      </w:pPr>
-      <w:r>
-        <w:rPr>
-          <w:color w:val="FF0000"/>
+          <w:highlight w:val="yellow"/>
+        </w:rPr>
+      </w:pPr>
+      <w:r>
+        <w:rPr>
+          <w:color w:val="FF0000"/>
+          <w:highlight w:val="yellow"/>
         </w:rPr>
         <w:t>Could add a red screen flash effect</w:t>
       </w:r>
@@ -526,8 +532,6 @@
           <w:highlight w:val="yellow"/>
         </w:rPr>
       </w:pPr>
-      <w:bookmarkStart w:id="0" w:name="_GoBack"/>
-      <w:bookmarkEnd w:id="0"/>
       <w:r>
         <w:rPr>
           <w:color w:val="ED7D31" w:themeColor="accent2"/>

</xml_diff>

<commit_message>
Update User Feedback dock for completed features
</commit_message>
<xml_diff>
--- a/User Testing 2.docx
+++ b/User Testing 2.docx
@@ -328,6 +328,46 @@
           <w:highlight w:val="yellow"/>
         </w:rPr>
       </w:pPr>
+      <w:r>
+        <w:rPr>
+          <w:color w:val="FF0000"/>
+          <w:highlight w:val="yellow"/>
+        </w:rPr>
+        <w:t>It is very hard to notice when the player gets hurt</w:t>
+      </w:r>
+    </w:p>
+    <w:p>
+      <w:pPr>
+        <w:pStyle w:val="ListParagraph"/>
+        <w:numPr>
+          <w:ilvl w:val="1"/>
+          <w:numId w:val="2"/>
+        </w:numPr>
+        <w:rPr>
+          <w:color w:val="FF0000"/>
+          <w:highlight w:val="yellow"/>
+        </w:rPr>
+      </w:pPr>
+      <w:r>
+        <w:rPr>
+          <w:color w:val="FF0000"/>
+          <w:highlight w:val="yellow"/>
+        </w:rPr>
+        <w:t>Could add a red screen flash effect</w:t>
+      </w:r>
+    </w:p>
+    <w:p>
+      <w:pPr>
+        <w:pStyle w:val="ListParagraph"/>
+        <w:numPr>
+          <w:ilvl w:val="0"/>
+          <w:numId w:val="2"/>
+        </w:numPr>
+        <w:rPr>
+          <w:color w:val="FF0000"/>
+          <w:highlight w:val="yellow"/>
+        </w:rPr>
+      </w:pPr>
       <w:bookmarkStart w:id="0" w:name="_GoBack"/>
       <w:bookmarkEnd w:id="0"/>
       <w:r>
@@ -335,7 +375,7 @@
           <w:color w:val="FF0000"/>
           <w:highlight w:val="yellow"/>
         </w:rPr>
-        <w:t>It is very hard to notice when the player gets hurt</w:t>
+        <w:t>Jumping seems to stop my forward motion</w:t>
       </w:r>
     </w:p>
     <w:p>
@@ -355,25 +395,27 @@
           <w:color w:val="FF0000"/>
           <w:highlight w:val="yellow"/>
         </w:rPr>
-        <w:t>Could add a red screen flash effect</w:t>
-      </w:r>
-    </w:p>
-    <w:p>
-      <w:pPr>
-        <w:pStyle w:val="ListParagraph"/>
-        <w:numPr>
-          <w:ilvl w:val="0"/>
-          <w:numId w:val="2"/>
-        </w:numPr>
-        <w:rPr>
-          <w:color w:val="FF0000"/>
-        </w:rPr>
-      </w:pPr>
-      <w:r>
-        <w:rPr>
-          <w:color w:val="FF0000"/>
-        </w:rPr>
-        <w:t>Jumping seems to stop my forward motion</w:t>
+        <w:t>Maintain forward momentum when jumping</w:t>
+      </w:r>
+    </w:p>
+    <w:p>
+      <w:pPr>
+        <w:pStyle w:val="ListParagraph"/>
+        <w:numPr>
+          <w:ilvl w:val="0"/>
+          <w:numId w:val="2"/>
+        </w:numPr>
+        <w:rPr>
+          <w:color w:val="FF0000"/>
+          <w:highlight w:val="yellow"/>
+        </w:rPr>
+      </w:pPr>
+      <w:r>
+        <w:rPr>
+          <w:color w:val="FF0000"/>
+          <w:highlight w:val="yellow"/>
+        </w:rPr>
+        <w:t>Falling long distances is awkward.  The player should accelerate more.</w:t>
       </w:r>
     </w:p>
     <w:p>
@@ -385,47 +427,13 @@
         </w:numPr>
         <w:rPr>
           <w:color w:val="FF0000"/>
-        </w:rPr>
-      </w:pPr>
-      <w:r>
-        <w:rPr>
-          <w:color w:val="FF0000"/>
-        </w:rPr>
-        <w:t>Maintain forward momentum when jumping</w:t>
-      </w:r>
-    </w:p>
-    <w:p>
-      <w:pPr>
-        <w:pStyle w:val="ListParagraph"/>
-        <w:numPr>
-          <w:ilvl w:val="0"/>
-          <w:numId w:val="2"/>
-        </w:numPr>
-        <w:rPr>
-          <w:color w:val="FF0000"/>
-        </w:rPr>
-      </w:pPr>
-      <w:r>
-        <w:rPr>
-          <w:color w:val="FF0000"/>
-        </w:rPr>
-        <w:t>Falling long distances is awkward.  The player should accelerate more.</w:t>
-      </w:r>
-    </w:p>
-    <w:p>
-      <w:pPr>
-        <w:pStyle w:val="ListParagraph"/>
-        <w:numPr>
-          <w:ilvl w:val="1"/>
-          <w:numId w:val="2"/>
-        </w:numPr>
-        <w:rPr>
-          <w:color w:val="FF0000"/>
-        </w:rPr>
-      </w:pPr>
-      <w:r>
-        <w:rPr>
-          <w:color w:val="FF0000"/>
+          <w:highlight w:val="yellow"/>
+        </w:rPr>
+      </w:pPr>
+      <w:r>
+        <w:rPr>
+          <w:color w:val="FF0000"/>
+          <w:highlight w:val="yellow"/>
         </w:rPr>
         <w:t>i.e. As you fall for a longer period of time, you fall faster up to a terminal velocity</w:t>
       </w:r>

</xml_diff>